<commit_message>
Using hurricane lagged as the new main model for the paper
</commit_message>
<xml_diff>
--- a/reports/01_tropical_cyclones_educational_attainment_paper/words/01_PNAS/10_entire/01_first_submission/Supplemental information 2023 12 15.docx
+++ b/reports/01_tropical_cyclones_educational_attainment_paper/words/01_PNAS/10_entire/01_first_submission/Supplemental information 2023 12 15.docx
@@ -1050,15 +1050,7 @@
                 <w:sz w:val="20"/>
                 <w:szCs w:val="20"/>
               </w:rPr>
-              <w:t>-0.04 (</w:t>
-            </w:r>
-            <w:r>
-              <w:rPr>
-                <w:rFonts w:ascii="Arial" w:hAnsi="Arial" w:cs="Arial"/>
-                <w:sz w:val="20"/>
-                <w:szCs w:val="20"/>
-              </w:rPr>
-              <w:t>-0.11, 0.03)</w:t>
+              <w:t>-0.04 (-0.11, 0.03)</w:t>
             </w:r>
           </w:p>
         </w:tc>
@@ -1087,7 +1079,7 @@
                 <w:sz w:val="20"/>
                 <w:szCs w:val="20"/>
               </w:rPr>
-              <w:t>0.00 (-0.06, 0.06)</w:t>
+              <w:t>0.00 (-0.06, 0.07)</w:t>
             </w:r>
           </w:p>
         </w:tc>
@@ -1151,7 +1143,7 @@
                 <w:sz w:val="20"/>
                 <w:szCs w:val="20"/>
               </w:rPr>
-              <w:t>0.14 (0.03, 0.26)</w:t>
+              <w:t>0.14 (0.02, 0.26)</w:t>
             </w:r>
           </w:p>
         </w:tc>
@@ -1180,7 +1172,7 @@
                 <w:sz w:val="20"/>
                 <w:szCs w:val="20"/>
               </w:rPr>
-              <w:t>0.11 (0.01, 0.21)</w:t>
+              <w:t>0.11 (0.02, 0.22)</w:t>
             </w:r>
           </w:p>
         </w:tc>
@@ -1244,7 +1236,7 @@
                 <w:sz w:val="20"/>
                 <w:szCs w:val="20"/>
               </w:rPr>
-              <w:t>-0.06 (-0.30, 0.16)</w:t>
+              <w:t>-0.05 (-0.30, 0.15)</w:t>
             </w:r>
           </w:p>
         </w:tc>
@@ -1430,7 +1422,7 @@
                 <w:sz w:val="20"/>
                 <w:szCs w:val="20"/>
               </w:rPr>
-              <w:t>-0.16 (-0.30, -0.04)</w:t>
+              <w:t>-0.16 (-0.29, -0.03)</w:t>
             </w:r>
           </w:p>
         </w:tc>
@@ -1524,7 +1516,7 @@
                 <w:sz w:val="20"/>
                 <w:szCs w:val="20"/>
               </w:rPr>
-              <w:t>-0.13 (-0.35, 0.06)</w:t>
+              <w:t>-0.12 (-0.35, 0.06)</w:t>
             </w:r>
           </w:p>
         </w:tc>
@@ -1553,7 +1545,7 @@
                 <w:sz w:val="20"/>
                 <w:szCs w:val="20"/>
               </w:rPr>
-              <w:t>-0.01 (-0.15, 0.13)</w:t>
+              <w:t>-0.01 (-0.15, 0.12)</w:t>
             </w:r>
           </w:p>
         </w:tc>
@@ -1616,7 +1608,7 @@
                 <w:sz w:val="20"/>
                 <w:szCs w:val="20"/>
               </w:rPr>
-              <w:t>0.03 (-0.10, 0.16)</w:t>
+              <w:t>0.03 (-0.09, 0.16)</w:t>
             </w:r>
           </w:p>
         </w:tc>
@@ -1776,6 +1768,14 @@
                 <w:szCs w:val="20"/>
               </w:rPr>
             </w:pPr>
+            <w:r>
+              <w:rPr>
+                <w:rFonts w:ascii="Arial" w:hAnsi="Arial" w:cs="Arial"/>
+                <w:sz w:val="20"/>
+                <w:szCs w:val="20"/>
+              </w:rPr>
+              <w:t>-1.45 (-2.38, -0.51)</w:t>
+            </w:r>
           </w:p>
         </w:tc>
         <w:tc>
@@ -1796,6 +1796,14 @@
                 <w:szCs w:val="20"/>
               </w:rPr>
             </w:pPr>
+            <w:r>
+              <w:rPr>
+                <w:rFonts w:ascii="Arial" w:hAnsi="Arial" w:cs="Arial"/>
+                <w:sz w:val="20"/>
+                <w:szCs w:val="20"/>
+              </w:rPr>
+              <w:t>-2.02 (-2.84, -1.19)</w:t>
+            </w:r>
           </w:p>
         </w:tc>
       </w:tr>
@@ -1851,6 +1859,14 @@
                 <w:szCs w:val="20"/>
               </w:rPr>
             </w:pPr>
+            <w:r>
+              <w:rPr>
+                <w:rFonts w:ascii="Arial" w:hAnsi="Arial" w:cs="Arial"/>
+                <w:sz w:val="20"/>
+                <w:szCs w:val="20"/>
+              </w:rPr>
+              <w:t>1.78 (0.70, 2.86)</w:t>
+            </w:r>
           </w:p>
         </w:tc>
         <w:tc>
@@ -1871,6 +1887,14 @@
                 <w:szCs w:val="20"/>
               </w:rPr>
             </w:pPr>
+            <w:r>
+              <w:rPr>
+                <w:rFonts w:ascii="Arial" w:hAnsi="Arial" w:cs="Arial"/>
+                <w:sz w:val="20"/>
+                <w:szCs w:val="20"/>
+              </w:rPr>
+              <w:t>1.79 (0.86, 2.71)</w:t>
+            </w:r>
           </w:p>
         </w:tc>
       </w:tr>
@@ -1905,7 +1929,7 @@
                 <w:sz w:val="20"/>
                 <w:szCs w:val="20"/>
               </w:rPr>
-              <w:t>Hispanic</w:t>
+              <w:t>Black</w:t>
             </w:r>
           </w:p>
         </w:tc>
@@ -1927,6 +1951,62 @@
                 <w:szCs w:val="20"/>
               </w:rPr>
             </w:pPr>
+            <w:r>
+              <w:rPr>
+                <w:rFonts w:ascii="Arial" w:hAnsi="Arial" w:cs="Arial"/>
+                <w:sz w:val="20"/>
+                <w:szCs w:val="20"/>
+              </w:rPr>
+              <w:t>-</w:t>
+            </w:r>
+            <w:r>
+              <w:rPr>
+                <w:rFonts w:ascii="Arial" w:hAnsi="Arial" w:cs="Arial"/>
+                <w:sz w:val="20"/>
+                <w:szCs w:val="20"/>
+              </w:rPr>
+              <w:t>1.71</w:t>
+            </w:r>
+            <w:r>
+              <w:rPr>
+                <w:rFonts w:ascii="Arial" w:hAnsi="Arial" w:cs="Arial"/>
+                <w:sz w:val="20"/>
+                <w:szCs w:val="20"/>
+              </w:rPr>
+              <w:t xml:space="preserve"> (-1.</w:t>
+            </w:r>
+            <w:r>
+              <w:rPr>
+                <w:rFonts w:ascii="Arial" w:hAnsi="Arial" w:cs="Arial"/>
+                <w:sz w:val="20"/>
+                <w:szCs w:val="20"/>
+              </w:rPr>
+              <w:t>93</w:t>
+            </w:r>
+            <w:r>
+              <w:rPr>
+                <w:rFonts w:ascii="Arial" w:hAnsi="Arial" w:cs="Arial"/>
+                <w:sz w:val="20"/>
+                <w:szCs w:val="20"/>
+              </w:rPr>
+              <w:t>, -</w:t>
+            </w:r>
+            <w:r>
+              <w:rPr>
+                <w:rFonts w:ascii="Arial" w:hAnsi="Arial" w:cs="Arial"/>
+                <w:sz w:val="20"/>
+                <w:szCs w:val="20"/>
+              </w:rPr>
+              <w:t>1.48</w:t>
+            </w:r>
+            <w:r>
+              <w:rPr>
+                <w:rFonts w:ascii="Arial" w:hAnsi="Arial" w:cs="Arial"/>
+                <w:sz w:val="20"/>
+                <w:szCs w:val="20"/>
+              </w:rPr>
+              <w:t>)</w:t>
+            </w:r>
           </w:p>
         </w:tc>
         <w:tc>
@@ -1947,6 +2027,14 @@
                 <w:szCs w:val="20"/>
               </w:rPr>
             </w:pPr>
+            <w:r>
+              <w:rPr>
+                <w:rFonts w:ascii="Arial" w:hAnsi="Arial" w:cs="Arial"/>
+                <w:sz w:val="20"/>
+                <w:szCs w:val="20"/>
+              </w:rPr>
+              <w:t>-2.27 (-2.46, -2.07)</w:t>
+            </w:r>
           </w:p>
         </w:tc>
       </w:tr>
@@ -1979,7 +2067,7 @@
                 <w:sz w:val="20"/>
                 <w:szCs w:val="20"/>
               </w:rPr>
-              <w:t>Black</w:t>
+              <w:t>Hispanic</w:t>
             </w:r>
           </w:p>
         </w:tc>
@@ -2002,6 +2090,14 @@
                 <w:szCs w:val="20"/>
               </w:rPr>
             </w:pPr>
+            <w:r>
+              <w:rPr>
+                <w:rFonts w:ascii="Arial" w:hAnsi="Arial" w:cs="Arial"/>
+                <w:sz w:val="20"/>
+                <w:szCs w:val="20"/>
+              </w:rPr>
+              <w:t>-0.96 (-1.14, -0.78)</w:t>
+            </w:r>
           </w:p>
         </w:tc>
         <w:tc>
@@ -2023,6 +2119,14 @@
                 <w:szCs w:val="20"/>
               </w:rPr>
             </w:pPr>
+            <w:r>
+              <w:rPr>
+                <w:rFonts w:ascii="Arial" w:hAnsi="Arial" w:cs="Arial"/>
+                <w:sz w:val="20"/>
+                <w:szCs w:val="20"/>
+              </w:rPr>
+              <w:t>-1.66 (-1.81, -1.51)</w:t>
+            </w:r>
           </w:p>
         </w:tc>
       </w:tr>
@@ -2045,16 +2149,15 @@
               <w:rPr>
                 <w:rFonts w:ascii="Arial" w:hAnsi="Arial" w:cs="Arial"/>
                 <w:sz w:val="20"/>
-                <w:szCs w:val="20"/>
-              </w:rPr>
-            </w:pPr>
-            <w:r>
-              <w:rPr>
-                <w:rFonts w:ascii="Arial" w:hAnsi="Arial" w:cs="Arial"/>
-                <w:sz w:val="20"/>
-                <w:szCs w:val="20"/>
-              </w:rPr>
-              <w:t>Percent Grade-Cohort Receiving Free Lunch</w:t>
+              </w:rPr>
+            </w:pPr>
+            <w:r>
+              <w:rPr>
+                <w:rFonts w:ascii="Arial" w:hAnsi="Arial" w:cs="Arial"/>
+                <w:sz w:val="20"/>
+                <w:szCs w:val="20"/>
+              </w:rPr>
+              <w:t>Percent Grade-Cohort Economically Disadvantaged</w:t>
             </w:r>
           </w:p>
         </w:tc>
@@ -2074,9 +2177,16 @@
               <w:rPr>
                 <w:rFonts w:ascii="Arial" w:hAnsi="Arial" w:cs="Arial"/>
                 <w:sz w:val="20"/>
-                <w:szCs w:val="20"/>
-              </w:rPr>
-            </w:pPr>
+              </w:rPr>
+            </w:pPr>
+            <w:r>
+              <w:rPr>
+                <w:rFonts w:ascii="Arial" w:hAnsi="Arial" w:cs="Arial"/>
+                <w:sz w:val="20"/>
+                <w:szCs w:val="20"/>
+              </w:rPr>
+              <w:t>-0.49 (-0.59, -0.38)</w:t>
+            </w:r>
           </w:p>
         </w:tc>
         <w:tc>
@@ -2094,9 +2204,15 @@
               <w:rPr>
                 <w:rFonts w:ascii="Arial" w:hAnsi="Arial" w:cs="Arial"/>
                 <w:sz w:val="20"/>
-                <w:szCs w:val="20"/>
-              </w:rPr>
-            </w:pPr>
+              </w:rPr>
+            </w:pPr>
+            <w:r>
+              <w:rPr>
+                <w:rFonts w:ascii="Arial" w:hAnsi="Arial" w:cs="Arial"/>
+                <w:sz w:val="20"/>
+              </w:rPr>
+              <w:t>-0.98 (-1.06, -0.89)</w:t>
+            </w:r>
           </w:p>
         </w:tc>
       </w:tr>
@@ -2128,7 +2244,7 @@
                 <w:sz w:val="20"/>
                 <w:szCs w:val="20"/>
               </w:rPr>
-              <w:t>Percent Grade-Cohort Economically Disadvantaged</w:t>
+              <w:t>Percent Grade-Cohort Receiving Free Lunch</w:t>
             </w:r>
           </w:p>
         </w:tc>
@@ -2151,6 +2267,14 @@
                 <w:szCs w:val="20"/>
               </w:rPr>
             </w:pPr>
+            <w:r>
+              <w:rPr>
+                <w:rFonts w:ascii="Arial" w:hAnsi="Arial" w:cs="Arial"/>
+                <w:sz w:val="20"/>
+                <w:szCs w:val="20"/>
+              </w:rPr>
+              <w:t>-0.45 (-0.53, -0.37)</w:t>
+            </w:r>
           </w:p>
         </w:tc>
         <w:tc>
@@ -2162,16 +2286,23 @@
               <w:bottom w:val="nil"/>
               <w:right w:val="nil"/>
             </w:tcBorders>
-            <w:vAlign w:val="center"/>
-          </w:tcPr>
-          <w:p>
-            <w:pPr>
-              <w:rPr>
-                <w:rFonts w:ascii="Arial" w:hAnsi="Arial" w:cs="Arial"/>
-                <w:sz w:val="20"/>
-                <w:szCs w:val="20"/>
-              </w:rPr>
-            </w:pPr>
+          </w:tcPr>
+          <w:p>
+            <w:pPr>
+              <w:rPr>
+                <w:rFonts w:ascii="Arial" w:hAnsi="Arial" w:cs="Arial"/>
+                <w:sz w:val="20"/>
+                <w:szCs w:val="20"/>
+              </w:rPr>
+            </w:pPr>
+            <w:r>
+              <w:rPr>
+                <w:rFonts w:ascii="Arial" w:hAnsi="Arial" w:cs="Arial"/>
+                <w:sz w:val="20"/>
+                <w:szCs w:val="20"/>
+              </w:rPr>
+              <w:t>0.02 (-0.05, 0.09)</w:t>
+            </w:r>
           </w:p>
         </w:tc>
       </w:tr>
@@ -2194,7 +2325,6 @@
               <w:rPr>
                 <w:rFonts w:ascii="Arial" w:hAnsi="Arial" w:cs="Arial"/>
                 <w:sz w:val="20"/>
-                <w:szCs w:val="20"/>
               </w:rPr>
             </w:pPr>
             <w:r>
@@ -2223,9 +2353,15 @@
               <w:rPr>
                 <w:rFonts w:ascii="Arial" w:hAnsi="Arial" w:cs="Arial"/>
                 <w:sz w:val="20"/>
-                <w:szCs w:val="20"/>
-              </w:rPr>
-            </w:pPr>
+              </w:rPr>
+            </w:pPr>
+            <w:r>
+              <w:rPr>
+                <w:rFonts w:ascii="Arial" w:hAnsi="Arial" w:cs="Arial"/>
+                <w:sz w:val="20"/>
+              </w:rPr>
+              <w:t>0.66 (0.14, 1.19)</w:t>
+            </w:r>
           </w:p>
         </w:tc>
         <w:tc>
@@ -2237,15 +2373,22 @@
               <w:bottom w:val="nil"/>
               <w:right w:val="nil"/>
             </w:tcBorders>
-          </w:tcPr>
-          <w:p>
-            <w:pPr>
-              <w:rPr>
-                <w:rFonts w:ascii="Arial" w:hAnsi="Arial" w:cs="Arial"/>
-                <w:sz w:val="20"/>
-                <w:szCs w:val="20"/>
-              </w:rPr>
-            </w:pPr>
+            <w:vAlign w:val="center"/>
+          </w:tcPr>
+          <w:p>
+            <w:pPr>
+              <w:rPr>
+                <w:rFonts w:ascii="Arial" w:hAnsi="Arial" w:cs="Arial"/>
+                <w:sz w:val="20"/>
+              </w:rPr>
+            </w:pPr>
+            <w:r>
+              <w:rPr>
+                <w:rFonts w:ascii="Arial" w:hAnsi="Arial" w:cs="Arial"/>
+                <w:sz w:val="20"/>
+              </w:rPr>
+              <w:t>-1.61 (-2.05, -1.18)</w:t>
+            </w:r>
           </w:p>
         </w:tc>
       </w:tr>
@@ -2277,7 +2420,7 @@
                 <w:sz w:val="20"/>
                 <w:szCs w:val="20"/>
               </w:rPr>
-              <w:t>Percent County Urban Schools</w:t>
+              <w:t>Percent County Special Education Students</w:t>
             </w:r>
           </w:p>
         </w:tc>
@@ -2290,15 +2433,24 @@
               <w:bottom w:val="nil"/>
               <w:right w:val="nil"/>
             </w:tcBorders>
-          </w:tcPr>
-          <w:p>
-            <w:pPr>
-              <w:rPr>
-                <w:rFonts w:ascii="Arial" w:hAnsi="Arial" w:cs="Arial"/>
-                <w:sz w:val="20"/>
-                <w:szCs w:val="20"/>
-              </w:rPr>
-            </w:pPr>
+            <w:vAlign w:val="center"/>
+          </w:tcPr>
+          <w:p>
+            <w:pPr>
+              <w:rPr>
+                <w:rFonts w:ascii="Arial" w:hAnsi="Arial" w:cs="Arial"/>
+                <w:sz w:val="20"/>
+                <w:szCs w:val="20"/>
+              </w:rPr>
+            </w:pPr>
+            <w:r>
+              <w:rPr>
+                <w:rFonts w:ascii="Arial" w:hAnsi="Arial" w:cs="Arial"/>
+                <w:sz w:val="20"/>
+                <w:szCs w:val="20"/>
+              </w:rPr>
+              <w:t>-1.73 (-2.25, -1.20)</w:t>
+            </w:r>
           </w:p>
         </w:tc>
         <w:tc>
@@ -2320,6 +2472,14 @@
                 <w:szCs w:val="20"/>
               </w:rPr>
             </w:pPr>
+            <w:r>
+              <w:rPr>
+                <w:rFonts w:ascii="Arial" w:hAnsi="Arial" w:cs="Arial"/>
+                <w:sz w:val="20"/>
+                <w:szCs w:val="20"/>
+              </w:rPr>
+              <w:t>0.37 (-0.09, 0.82)</w:t>
+            </w:r>
           </w:p>
         </w:tc>
       </w:tr>
@@ -2351,7 +2511,7 @@
                 <w:sz w:val="20"/>
                 <w:szCs w:val="20"/>
               </w:rPr>
-              <w:t>Percent County Special Education Students</w:t>
+              <w:t>Percent County College-Educated Adults</w:t>
             </w:r>
           </w:p>
         </w:tc>
@@ -2373,6 +2533,14 @@
                 <w:szCs w:val="20"/>
               </w:rPr>
             </w:pPr>
+            <w:r>
+              <w:rPr>
+                <w:rFonts w:ascii="Arial" w:hAnsi="Arial" w:cs="Arial"/>
+                <w:sz w:val="20"/>
+                <w:szCs w:val="20"/>
+              </w:rPr>
+              <w:t>1.64 (1.25, 2.03)</w:t>
+            </w:r>
           </w:p>
         </w:tc>
         <w:tc>
@@ -2384,15 +2552,24 @@
               <w:bottom w:val="nil"/>
               <w:right w:val="nil"/>
             </w:tcBorders>
-          </w:tcPr>
-          <w:p>
-            <w:pPr>
-              <w:rPr>
-                <w:rFonts w:ascii="Arial" w:hAnsi="Arial" w:cs="Arial"/>
-                <w:sz w:val="20"/>
-                <w:szCs w:val="20"/>
-              </w:rPr>
-            </w:pPr>
+            <w:vAlign w:val="center"/>
+          </w:tcPr>
+          <w:p>
+            <w:pPr>
+              <w:rPr>
+                <w:rFonts w:ascii="Arial" w:hAnsi="Arial" w:cs="Arial"/>
+                <w:sz w:val="20"/>
+                <w:szCs w:val="20"/>
+              </w:rPr>
+            </w:pPr>
+            <w:r>
+              <w:rPr>
+                <w:rFonts w:ascii="Arial" w:hAnsi="Arial" w:cs="Arial"/>
+                <w:sz w:val="20"/>
+                <w:szCs w:val="20"/>
+              </w:rPr>
+              <w:t>1.44 (1.12, 1.77)</w:t>
+            </w:r>
           </w:p>
         </w:tc>
       </w:tr>
@@ -2415,16 +2592,15 @@
               <w:rPr>
                 <w:rFonts w:ascii="Arial" w:hAnsi="Arial" w:cs="Arial"/>
                 <w:sz w:val="20"/>
-                <w:szCs w:val="20"/>
-              </w:rPr>
-            </w:pPr>
-            <w:r>
-              <w:rPr>
-                <w:rFonts w:ascii="Arial" w:hAnsi="Arial" w:cs="Arial"/>
-                <w:sz w:val="20"/>
-                <w:szCs w:val="20"/>
-              </w:rPr>
-              <w:t>Percent County College-Educated Adults</w:t>
+              </w:rPr>
+            </w:pPr>
+            <w:r>
+              <w:rPr>
+                <w:rFonts w:ascii="Arial" w:hAnsi="Arial" w:cs="Arial"/>
+                <w:sz w:val="20"/>
+                <w:szCs w:val="20"/>
+              </w:rPr>
+              <w:t>County Poverty Rate</w:t>
             </w:r>
           </w:p>
         </w:tc>
@@ -2437,16 +2613,21 @@
               <w:bottom w:val="nil"/>
               <w:right w:val="nil"/>
             </w:tcBorders>
-            <w:vAlign w:val="center"/>
-          </w:tcPr>
-          <w:p>
-            <w:pPr>
-              <w:rPr>
-                <w:rFonts w:ascii="Arial" w:hAnsi="Arial" w:cs="Arial"/>
-                <w:sz w:val="20"/>
-                <w:szCs w:val="20"/>
-              </w:rPr>
-            </w:pPr>
+          </w:tcPr>
+          <w:p>
+            <w:pPr>
+              <w:rPr>
+                <w:rFonts w:ascii="Arial" w:hAnsi="Arial" w:cs="Arial"/>
+                <w:sz w:val="20"/>
+              </w:rPr>
+            </w:pPr>
+            <w:r>
+              <w:rPr>
+                <w:rFonts w:ascii="Arial" w:hAnsi="Arial" w:cs="Arial"/>
+                <w:sz w:val="20"/>
+              </w:rPr>
+              <w:t>-0.75 (-1.08, -0.42)</w:t>
+            </w:r>
           </w:p>
         </w:tc>
         <w:tc>
@@ -2464,9 +2645,15 @@
               <w:rPr>
                 <w:rFonts w:ascii="Arial" w:hAnsi="Arial" w:cs="Arial"/>
                 <w:sz w:val="20"/>
-                <w:szCs w:val="20"/>
-              </w:rPr>
-            </w:pPr>
+              </w:rPr>
+            </w:pPr>
+            <w:r>
+              <w:rPr>
+                <w:rFonts w:ascii="Arial" w:hAnsi="Arial" w:cs="Arial"/>
+                <w:sz w:val="20"/>
+              </w:rPr>
+              <w:t>0.33 (0.06, 0.60)</w:t>
+            </w:r>
           </w:p>
         </w:tc>
       </w:tr>
@@ -2489,16 +2676,15 @@
               <w:rPr>
                 <w:rFonts w:ascii="Arial" w:hAnsi="Arial" w:cs="Arial"/>
                 <w:sz w:val="20"/>
-                <w:szCs w:val="20"/>
-              </w:rPr>
-            </w:pPr>
-            <w:r>
-              <w:rPr>
-                <w:rFonts w:ascii="Arial" w:hAnsi="Arial" w:cs="Arial"/>
-                <w:sz w:val="20"/>
-                <w:szCs w:val="20"/>
-              </w:rPr>
-              <w:t>County Poverty Rate</w:t>
+              </w:rPr>
+            </w:pPr>
+            <w:r>
+              <w:rPr>
+                <w:rFonts w:ascii="Arial" w:hAnsi="Arial" w:cs="Arial"/>
+                <w:sz w:val="20"/>
+                <w:szCs w:val="20"/>
+              </w:rPr>
+              <w:t>Percent County Single Mother Households</w:t>
             </w:r>
           </w:p>
         </w:tc>
@@ -2517,9 +2703,15 @@
               <w:rPr>
                 <w:rFonts w:ascii="Arial" w:hAnsi="Arial" w:cs="Arial"/>
                 <w:sz w:val="20"/>
-                <w:szCs w:val="20"/>
-              </w:rPr>
-            </w:pPr>
+              </w:rPr>
+            </w:pPr>
+            <w:r>
+              <w:rPr>
+                <w:rFonts w:ascii="Arial" w:hAnsi="Arial" w:cs="Arial"/>
+                <w:sz w:val="20"/>
+              </w:rPr>
+              <w:t>-0.12 (-0.50, 0.25)</w:t>
+            </w:r>
           </w:p>
         </w:tc>
         <w:tc>
@@ -2537,9 +2729,15 @@
               <w:rPr>
                 <w:rFonts w:ascii="Arial" w:hAnsi="Arial" w:cs="Arial"/>
                 <w:sz w:val="20"/>
-                <w:szCs w:val="20"/>
-              </w:rPr>
-            </w:pPr>
+              </w:rPr>
+            </w:pPr>
+            <w:r>
+              <w:rPr>
+                <w:rFonts w:ascii="Arial" w:hAnsi="Arial" w:cs="Arial"/>
+                <w:sz w:val="20"/>
+              </w:rPr>
+              <w:t>-0.27 (-0.57, 0.03)</w:t>
+            </w:r>
           </w:p>
         </w:tc>
       </w:tr>
@@ -2553,7 +2751,7 @@
             <w:tcBorders>
               <w:top w:val="nil"/>
               <w:left w:val="nil"/>
-              <w:bottom w:val="single" w:sz="12" w:space="0" w:color="auto"/>
+              <w:bottom w:val="nil"/>
               <w:right w:val="nil"/>
             </w:tcBorders>
           </w:tcPr>
@@ -2571,7 +2769,7 @@
                 <w:sz w:val="20"/>
                 <w:szCs w:val="20"/>
               </w:rPr>
-              <w:t>Percent County Single Mother Households</w:t>
+              <w:t>Percent County Urban Schools</w:t>
             </w:r>
           </w:p>
         </w:tc>
@@ -2581,19 +2779,26 @@
             <w:tcBorders>
               <w:top w:val="nil"/>
               <w:left w:val="nil"/>
-              <w:bottom w:val="single" w:sz="12" w:space="0" w:color="auto"/>
+              <w:bottom w:val="nil"/>
               <w:right w:val="nil"/>
             </w:tcBorders>
-            <w:vAlign w:val="center"/>
-          </w:tcPr>
-          <w:p>
-            <w:pPr>
-              <w:rPr>
-                <w:rFonts w:ascii="Arial" w:hAnsi="Arial" w:cs="Arial"/>
-                <w:sz w:val="20"/>
-                <w:szCs w:val="20"/>
-              </w:rPr>
-            </w:pPr>
+          </w:tcPr>
+          <w:p>
+            <w:pPr>
+              <w:rPr>
+                <w:rFonts w:ascii="Arial" w:hAnsi="Arial" w:cs="Arial"/>
+                <w:sz w:val="20"/>
+                <w:szCs w:val="20"/>
+              </w:rPr>
+            </w:pPr>
+            <w:r>
+              <w:rPr>
+                <w:rFonts w:ascii="Arial" w:hAnsi="Arial" w:cs="Arial"/>
+                <w:sz w:val="20"/>
+                <w:szCs w:val="20"/>
+              </w:rPr>
+              <w:t>0.16 (0.00, 0.32)</w:t>
+            </w:r>
           </w:p>
         </w:tc>
         <w:tc>
@@ -2602,7 +2807,7 @@
             <w:tcBorders>
               <w:top w:val="nil"/>
               <w:left w:val="nil"/>
-              <w:bottom w:val="single" w:sz="12" w:space="0" w:color="auto"/>
+              <w:bottom w:val="nil"/>
               <w:right w:val="nil"/>
             </w:tcBorders>
           </w:tcPr>
@@ -2614,6 +2819,14 @@
                 <w:szCs w:val="20"/>
               </w:rPr>
             </w:pPr>
+            <w:r>
+              <w:rPr>
+                <w:rFonts w:ascii="Arial" w:hAnsi="Arial" w:cs="Arial"/>
+                <w:sz w:val="20"/>
+                <w:szCs w:val="20"/>
+              </w:rPr>
+              <w:t>0.24 (0.10, 0.38)</w:t>
+            </w:r>
           </w:p>
         </w:tc>
       </w:tr>

</xml_diff>

<commit_message>
Calculated posterior probabilities for lagged models
</commit_message>
<xml_diff>
--- a/reports/01_tropical_cyclones_educational_attainment_paper/words/01_PNAS/10_entire/01_first_submission/Supplemental information 2023 12 15.docx
+++ b/reports/01_tropical_cyclones_educational_attainment_paper/words/01_PNAS/10_entire/01_first_submission/Supplemental information 2023 12 15.docx
@@ -1052,6 +1052,14 @@
               </w:rPr>
               <w:t>-0.04 (-0.11, 0.03)</w:t>
             </w:r>
+            <w:r>
+              <w:rPr>
+                <w:rFonts w:ascii="Arial" w:hAnsi="Arial" w:cs="Arial"/>
+                <w:sz w:val="20"/>
+                <w:szCs w:val="20"/>
+              </w:rPr>
+              <w:t xml:space="preserve">, </w:t>
+            </w:r>
           </w:p>
         </w:tc>
         <w:tc>
@@ -1080,6 +1088,14 @@
                 <w:szCs w:val="20"/>
               </w:rPr>
               <w:t>0.00 (-0.06, 0.07)</w:t>
+            </w:r>
+            <w:r>
+              <w:rPr>
+                <w:rFonts w:ascii="Arial" w:hAnsi="Arial" w:cs="Arial"/>
+                <w:sz w:val="20"/>
+                <w:szCs w:val="20"/>
+              </w:rPr>
+              <w:t xml:space="preserve">, </w:t>
             </w:r>
           </w:p>
         </w:tc>
@@ -1145,6 +1161,14 @@
               </w:rPr>
               <w:t>0.14 (0.02, 0.26)</w:t>
             </w:r>
+            <w:r>
+              <w:rPr>
+                <w:rFonts w:ascii="Arial" w:hAnsi="Arial" w:cs="Arial"/>
+                <w:sz w:val="20"/>
+                <w:szCs w:val="20"/>
+              </w:rPr>
+              <w:t>, 99.0%</w:t>
+            </w:r>
           </w:p>
         </w:tc>
         <w:tc>
@@ -1173,6 +1197,14 @@
                 <w:szCs w:val="20"/>
               </w:rPr>
               <w:t>0.11 (0.02, 0.22)</w:t>
+            </w:r>
+            <w:r>
+              <w:rPr>
+                <w:rFonts w:ascii="Arial" w:hAnsi="Arial" w:cs="Arial"/>
+                <w:sz w:val="20"/>
+                <w:szCs w:val="20"/>
+              </w:rPr>
+              <w:t>, 99.2%</w:t>
             </w:r>
           </w:p>
         </w:tc>
@@ -1238,6 +1270,14 @@
               </w:rPr>
               <w:t>-0.05 (-0.30, 0.15)</w:t>
             </w:r>
+            <w:r>
+              <w:rPr>
+                <w:rFonts w:ascii="Arial" w:hAnsi="Arial" w:cs="Arial"/>
+                <w:sz w:val="20"/>
+                <w:szCs w:val="20"/>
+              </w:rPr>
+              <w:t>, 69.9%</w:t>
+            </w:r>
           </w:p>
         </w:tc>
         <w:tc>
@@ -1266,6 +1306,14 @@
                 <w:szCs w:val="20"/>
               </w:rPr>
               <w:t>0.00 (-0.15, 0.16)</w:t>
+            </w:r>
+            <w:r>
+              <w:rPr>
+                <w:rFonts w:ascii="Arial" w:hAnsi="Arial" w:cs="Arial"/>
+                <w:sz w:val="20"/>
+                <w:szCs w:val="20"/>
+              </w:rPr>
+              <w:t>, 50.2%</w:t>
             </w:r>
           </w:p>
         </w:tc>
@@ -1331,6 +1379,14 @@
               </w:rPr>
               <w:t>-0.11 (-0.31, 0.06)</w:t>
             </w:r>
+            <w:r>
+              <w:rPr>
+                <w:rFonts w:ascii="Arial" w:hAnsi="Arial" w:cs="Arial"/>
+                <w:sz w:val="20"/>
+                <w:szCs w:val="20"/>
+              </w:rPr>
+              <w:t>, 88.7%</w:t>
+            </w:r>
           </w:p>
         </w:tc>
         <w:tc>
@@ -1359,6 +1415,14 @@
                 <w:szCs w:val="20"/>
               </w:rPr>
               <w:t>-0.04 (-0.18, 0.09)</w:t>
+            </w:r>
+            <w:r>
+              <w:rPr>
+                <w:rFonts w:ascii="Arial" w:hAnsi="Arial" w:cs="Arial"/>
+                <w:sz w:val="20"/>
+                <w:szCs w:val="20"/>
+              </w:rPr>
+              <w:t>, 71.1%</w:t>
             </w:r>
           </w:p>
         </w:tc>
@@ -1424,6 +1488,14 @@
               </w:rPr>
               <w:t>-0.16 (-0.29, -0.03)</w:t>
             </w:r>
+            <w:r>
+              <w:rPr>
+                <w:rFonts w:ascii="Arial" w:hAnsi="Arial" w:cs="Arial"/>
+                <w:sz w:val="20"/>
+                <w:szCs w:val="20"/>
+              </w:rPr>
+              <w:t>, 99.4%</w:t>
+            </w:r>
           </w:p>
         </w:tc>
         <w:tc>
@@ -1452,6 +1524,14 @@
                 <w:szCs w:val="20"/>
               </w:rPr>
               <w:t>-0.05 (-0.15, 0.05)</w:t>
+            </w:r>
+            <w:r>
+              <w:rPr>
+                <w:rFonts w:ascii="Arial" w:hAnsi="Arial" w:cs="Arial"/>
+                <w:sz w:val="20"/>
+                <w:szCs w:val="20"/>
+              </w:rPr>
+              <w:t>, 82.4%</w:t>
             </w:r>
           </w:p>
         </w:tc>
@@ -1518,6 +1598,14 @@
               </w:rPr>
               <w:t>-0.12 (-0.35, 0.06)</w:t>
             </w:r>
+            <w:r>
+              <w:rPr>
+                <w:rFonts w:ascii="Arial" w:hAnsi="Arial" w:cs="Arial"/>
+                <w:sz w:val="20"/>
+                <w:szCs w:val="20"/>
+              </w:rPr>
+              <w:t>, 90.0%</w:t>
+            </w:r>
           </w:p>
         </w:tc>
         <w:tc>
@@ -1546,6 +1634,14 @@
                 <w:szCs w:val="20"/>
               </w:rPr>
               <w:t>-0.01 (-0.15, 0.12)</w:t>
+            </w:r>
+            <w:r>
+              <w:rPr>
+                <w:rFonts w:ascii="Arial" w:hAnsi="Arial" w:cs="Arial"/>
+                <w:sz w:val="20"/>
+                <w:szCs w:val="20"/>
+              </w:rPr>
+              <w:t>, 54.5%</w:t>
             </w:r>
           </w:p>
         </w:tc>
@@ -1610,6 +1706,14 @@
               </w:rPr>
               <w:t>0.03 (-0.09, 0.16)</w:t>
             </w:r>
+            <w:r>
+              <w:rPr>
+                <w:rFonts w:ascii="Arial" w:hAnsi="Arial" w:cs="Arial"/>
+                <w:sz w:val="20"/>
+                <w:szCs w:val="20"/>
+              </w:rPr>
+              <w:t>, 66.0%</w:t>
+            </w:r>
           </w:p>
         </w:tc>
         <w:tc>
@@ -1638,6 +1742,14 @@
                 <w:szCs w:val="20"/>
               </w:rPr>
               <w:t>-0.04 (-0.14, 0.05)</w:t>
+            </w:r>
+            <w:r>
+              <w:rPr>
+                <w:rFonts w:ascii="Arial" w:hAnsi="Arial" w:cs="Arial"/>
+                <w:sz w:val="20"/>
+                <w:szCs w:val="20"/>
+              </w:rPr>
+              <w:t>, 81.2%</w:t>
             </w:r>
           </w:p>
         </w:tc>
@@ -1776,6 +1888,14 @@
               </w:rPr>
               <w:t>-1.45 (-2.38, -0.51)</w:t>
             </w:r>
+            <w:r>
+              <w:rPr>
+                <w:rFonts w:ascii="Arial" w:hAnsi="Arial" w:cs="Arial"/>
+                <w:sz w:val="20"/>
+                <w:szCs w:val="20"/>
+              </w:rPr>
+              <w:t>, 99.9%</w:t>
+            </w:r>
           </w:p>
         </w:tc>
         <w:tc>
@@ -1803,6 +1923,14 @@
                 <w:szCs w:val="20"/>
               </w:rPr>
               <w:t>-2.02 (-2.84, -1.19)</w:t>
+            </w:r>
+            <w:r>
+              <w:rPr>
+                <w:rFonts w:ascii="Arial" w:hAnsi="Arial" w:cs="Arial"/>
+                <w:sz w:val="20"/>
+                <w:szCs w:val="20"/>
+              </w:rPr>
+              <w:t>, 99.9%</w:t>
             </w:r>
           </w:p>
         </w:tc>
@@ -1867,6 +1995,14 @@
               </w:rPr>
               <w:t>1.78 (0.70, 2.86)</w:t>
             </w:r>
+            <w:r>
+              <w:rPr>
+                <w:rFonts w:ascii="Arial" w:hAnsi="Arial" w:cs="Arial"/>
+                <w:sz w:val="20"/>
+                <w:szCs w:val="20"/>
+              </w:rPr>
+              <w:t>, 99.9%</w:t>
+            </w:r>
           </w:p>
         </w:tc>
         <w:tc>
@@ -1894,6 +2030,14 @@
                 <w:szCs w:val="20"/>
               </w:rPr>
               <w:t>1.79 (0.86, 2.71)</w:t>
+            </w:r>
+            <w:r>
+              <w:rPr>
+                <w:rFonts w:ascii="Arial" w:hAnsi="Arial" w:cs="Arial"/>
+                <w:sz w:val="20"/>
+                <w:szCs w:val="20"/>
+              </w:rPr>
+              <w:t>, 99.9%</w:t>
             </w:r>
           </w:p>
         </w:tc>
@@ -2007,6 +2151,14 @@
               </w:rPr>
               <w:t>)</w:t>
             </w:r>
+            <w:r>
+              <w:rPr>
+                <w:rFonts w:ascii="Arial" w:hAnsi="Arial" w:cs="Arial"/>
+                <w:sz w:val="20"/>
+                <w:szCs w:val="20"/>
+              </w:rPr>
+              <w:t>, 99.9%</w:t>
+            </w:r>
           </w:p>
         </w:tc>
         <w:tc>
@@ -2034,6 +2186,14 @@
                 <w:szCs w:val="20"/>
               </w:rPr>
               <w:t>-2.27 (-2.46, -2.07)</w:t>
+            </w:r>
+            <w:r>
+              <w:rPr>
+                <w:rFonts w:ascii="Arial" w:hAnsi="Arial" w:cs="Arial"/>
+                <w:sz w:val="20"/>
+                <w:szCs w:val="20"/>
+              </w:rPr>
+              <w:t>, 99.9%</w:t>
             </w:r>
           </w:p>
         </w:tc>
@@ -2098,6 +2258,14 @@
               </w:rPr>
               <w:t>-0.96 (-1.14, -0.78)</w:t>
             </w:r>
+            <w:r>
+              <w:rPr>
+                <w:rFonts w:ascii="Arial" w:hAnsi="Arial" w:cs="Arial"/>
+                <w:sz w:val="20"/>
+                <w:szCs w:val="20"/>
+              </w:rPr>
+              <w:t>, 99.9%</w:t>
+            </w:r>
           </w:p>
         </w:tc>
         <w:tc>
@@ -2126,6 +2294,14 @@
                 <w:szCs w:val="20"/>
               </w:rPr>
               <w:t>-1.66 (-1.81, -1.51)</w:t>
+            </w:r>
+            <w:r>
+              <w:rPr>
+                <w:rFonts w:ascii="Arial" w:hAnsi="Arial" w:cs="Arial"/>
+                <w:sz w:val="20"/>
+                <w:szCs w:val="20"/>
+              </w:rPr>
+              <w:t>, 99.9%</w:t>
             </w:r>
           </w:p>
         </w:tc>
@@ -2187,6 +2363,22 @@
               </w:rPr>
               <w:t>-0.49 (-0.59, -0.38)</w:t>
             </w:r>
+            <w:r>
+              <w:rPr>
+                <w:rFonts w:ascii="Arial" w:hAnsi="Arial" w:cs="Arial"/>
+                <w:sz w:val="20"/>
+                <w:szCs w:val="20"/>
+              </w:rPr>
+              <w:t xml:space="preserve">, </w:t>
+            </w:r>
+            <w:r>
+              <w:rPr>
+                <w:rFonts w:ascii="Arial" w:hAnsi="Arial" w:cs="Arial"/>
+                <w:sz w:val="20"/>
+                <w:szCs w:val="20"/>
+              </w:rPr>
+              <w:t>99.9%</w:t>
+            </w:r>
           </w:p>
         </w:tc>
         <w:tc>
@@ -2212,6 +2404,13 @@
                 <w:sz w:val="20"/>
               </w:rPr>
               <w:t>-0.98 (-1.06, -0.89)</w:t>
+            </w:r>
+            <w:r>
+              <w:rPr>
+                <w:rFonts w:ascii="Arial" w:hAnsi="Arial" w:cs="Arial"/>
+                <w:sz w:val="20"/>
+              </w:rPr>
+              <w:t>, 99.9%</w:t>
             </w:r>
           </w:p>
         </w:tc>
@@ -2275,6 +2474,14 @@
               </w:rPr>
               <w:t>-0.45 (-0.53, -0.37)</w:t>
             </w:r>
+            <w:r>
+              <w:rPr>
+                <w:rFonts w:ascii="Arial" w:hAnsi="Arial" w:cs="Arial"/>
+                <w:sz w:val="20"/>
+                <w:szCs w:val="20"/>
+              </w:rPr>
+              <w:t>, 99.9%</w:t>
+            </w:r>
           </w:p>
         </w:tc>
         <w:tc>
@@ -2302,6 +2509,14 @@
                 <w:szCs w:val="20"/>
               </w:rPr>
               <w:t>0.02 (-0.05, 0.09)</w:t>
+            </w:r>
+            <w:r>
+              <w:rPr>
+                <w:rFonts w:ascii="Arial" w:hAnsi="Arial" w:cs="Arial"/>
+                <w:sz w:val="20"/>
+                <w:szCs w:val="20"/>
+              </w:rPr>
+              <w:t>, 71.6%</w:t>
             </w:r>
           </w:p>
         </w:tc>
@@ -2362,6 +2577,13 @@
               </w:rPr>
               <w:t>0.66 (0.14, 1.19)</w:t>
             </w:r>
+            <w:r>
+              <w:rPr>
+                <w:rFonts w:ascii="Arial" w:hAnsi="Arial" w:cs="Arial"/>
+                <w:sz w:val="20"/>
+              </w:rPr>
+              <w:t>, 99.2%</w:t>
+            </w:r>
           </w:p>
         </w:tc>
         <w:tc>
@@ -2388,6 +2610,13 @@
                 <w:sz w:val="20"/>
               </w:rPr>
               <w:t>-1.61 (-2.05, -1.18)</w:t>
+            </w:r>
+            <w:r>
+              <w:rPr>
+                <w:rFonts w:ascii="Arial" w:hAnsi="Arial" w:cs="Arial"/>
+                <w:sz w:val="20"/>
+              </w:rPr>
+              <w:t>, 99.9%</w:t>
             </w:r>
           </w:p>
         </w:tc>
@@ -2451,6 +2680,14 @@
               </w:rPr>
               <w:t>-1.73 (-2.25, -1.20)</w:t>
             </w:r>
+            <w:r>
+              <w:rPr>
+                <w:rFonts w:ascii="Arial" w:hAnsi="Arial" w:cs="Arial"/>
+                <w:sz w:val="20"/>
+                <w:szCs w:val="20"/>
+              </w:rPr>
+              <w:t>, 99.9%</w:t>
+            </w:r>
           </w:p>
         </w:tc>
         <w:tc>
@@ -2479,6 +2716,14 @@
                 <w:szCs w:val="20"/>
               </w:rPr>
               <w:t>0.37 (-0.09, 0.82)</w:t>
+            </w:r>
+            <w:r>
+              <w:rPr>
+                <w:rFonts w:ascii="Arial" w:hAnsi="Arial" w:cs="Arial"/>
+                <w:sz w:val="20"/>
+                <w:szCs w:val="20"/>
+              </w:rPr>
+              <w:t>, 94.6%</w:t>
             </w:r>
           </w:p>
         </w:tc>
@@ -2541,6 +2786,14 @@
               </w:rPr>
               <w:t>1.64 (1.25, 2.03)</w:t>
             </w:r>
+            <w:r>
+              <w:rPr>
+                <w:rFonts w:ascii="Arial" w:hAnsi="Arial" w:cs="Arial"/>
+                <w:sz w:val="20"/>
+                <w:szCs w:val="20"/>
+              </w:rPr>
+              <w:t>, 99.9%</w:t>
+            </w:r>
           </w:p>
         </w:tc>
         <w:tc>
@@ -2569,6 +2822,14 @@
                 <w:szCs w:val="20"/>
               </w:rPr>
               <w:t>1.44 (1.12, 1.77)</w:t>
+            </w:r>
+            <w:r>
+              <w:rPr>
+                <w:rFonts w:ascii="Arial" w:hAnsi="Arial" w:cs="Arial"/>
+                <w:sz w:val="20"/>
+                <w:szCs w:val="20"/>
+              </w:rPr>
+              <w:t>, 99.9%</w:t>
             </w:r>
           </w:p>
         </w:tc>
@@ -2628,6 +2889,13 @@
               </w:rPr>
               <w:t>-0.75 (-1.08, -0.42)</w:t>
             </w:r>
+            <w:r>
+              <w:rPr>
+                <w:rFonts w:ascii="Arial" w:hAnsi="Arial" w:cs="Arial"/>
+                <w:sz w:val="20"/>
+              </w:rPr>
+              <w:t>, 99.9%</w:t>
+            </w:r>
           </w:p>
         </w:tc>
         <w:tc>
@@ -2653,6 +2921,13 @@
                 <w:sz w:val="20"/>
               </w:rPr>
               <w:t>0.33 (0.06, 0.60)</w:t>
+            </w:r>
+            <w:r>
+              <w:rPr>
+                <w:rFonts w:ascii="Arial" w:hAnsi="Arial" w:cs="Arial"/>
+                <w:sz w:val="20"/>
+              </w:rPr>
+              <w:t>, 99.4%</w:t>
             </w:r>
           </w:p>
         </w:tc>
@@ -2712,6 +2987,13 @@
               </w:rPr>
               <w:t>-0.12 (-0.50, 0.25)</w:t>
             </w:r>
+            <w:r>
+              <w:rPr>
+                <w:rFonts w:ascii="Arial" w:hAnsi="Arial" w:cs="Arial"/>
+                <w:sz w:val="20"/>
+              </w:rPr>
+              <w:t>, 73.5%</w:t>
+            </w:r>
           </w:p>
         </w:tc>
         <w:tc>
@@ -2737,6 +3019,13 @@
                 <w:sz w:val="20"/>
               </w:rPr>
               <w:t>-0.27 (-0.57, 0.03)</w:t>
+            </w:r>
+            <w:r>
+              <w:rPr>
+                <w:rFonts w:ascii="Arial" w:hAnsi="Arial" w:cs="Arial"/>
+                <w:sz w:val="20"/>
+              </w:rPr>
+              <w:t>, 96.1%</w:t>
             </w:r>
           </w:p>
         </w:tc>
@@ -2799,6 +3088,14 @@
               </w:rPr>
               <w:t>0.16 (0.00, 0.32)</w:t>
             </w:r>
+            <w:r>
+              <w:rPr>
+                <w:rFonts w:ascii="Arial" w:hAnsi="Arial" w:cs="Arial"/>
+                <w:sz w:val="20"/>
+                <w:szCs w:val="20"/>
+              </w:rPr>
+              <w:t>, 97.8%</w:t>
+            </w:r>
           </w:p>
         </w:tc>
         <w:tc>
@@ -2826,6 +3123,14 @@
                 <w:szCs w:val="20"/>
               </w:rPr>
               <w:t>0.24 (0.10, 0.38)</w:t>
+            </w:r>
+            <w:r>
+              <w:rPr>
+                <w:rFonts w:ascii="Arial" w:hAnsi="Arial" w:cs="Arial"/>
+                <w:sz w:val="20"/>
+                <w:szCs w:val="20"/>
+              </w:rPr>
+              <w:t>, 99.9%</w:t>
             </w:r>
           </w:p>
         </w:tc>

</xml_diff>